<commit_message>
docs: update api specification
</commit_message>
<xml_diff>
--- a/API 명세.docx
+++ b/API 명세.docx
@@ -2354,6 +2354,14 @@
     </w:p>
     <w:p>
       <w:pPr>
+        <w:tabs>
+          <w:tab w:val="left" w:pos="3262"/>
+        </w:tabs>
+        <w:spacing w:line="276" w:lineRule="auto"/>
+      </w:pPr>
+    </w:p>
+    <w:p>
+      <w:pPr>
         <w:pStyle w:val="4"/>
         <w:spacing w:line="276" w:lineRule="auto"/>
       </w:pPr>
@@ -3110,7 +3118,18 @@
               <w:ind w:firstLine="220"/>
             </w:pPr>
             <w:r>
-              <w:t>“data”: {</w:t>
+              <w:t>“</w:t>
+            </w:r>
+            <w:proofErr w:type="spellStart"/>
+            <w:r>
+              <w:t>response</w:t>
+            </w:r>
+            <w:r>
+              <w:t>”</w:t>
+            </w:r>
+            <w:proofErr w:type="spellEnd"/>
+            <w:r>
+              <w:t>: {</w:t>
             </w:r>
           </w:p>
           <w:p>
@@ -3144,6 +3163,24 @@
             </w:pPr>
             <w:r>
               <w:t>}</w:t>
+            </w:r>
+            <w:r>
+              <w:rPr>
+                <w:rFonts w:hint="eastAsia"/>
+              </w:rPr>
+              <w:t>,</w:t>
+            </w:r>
+          </w:p>
+          <w:p>
+            <w:pPr>
+              <w:tabs>
+                <w:tab w:val="left" w:pos="3262"/>
+              </w:tabs>
+              <w:spacing w:line="276" w:lineRule="auto"/>
+              <w:ind w:firstLine="220"/>
+            </w:pPr>
+            <w:r>
+              <w:t>“error”: null</w:t>
             </w:r>
           </w:p>
           <w:p>
@@ -3528,7 +3565,13 @@
               <w:ind w:firstLine="220"/>
             </w:pPr>
             <w:r>
-              <w:t>“data”: {</w:t>
+              <w:t>“</w:t>
+            </w:r>
+            <w:r>
+              <w:t>response</w:t>
+            </w:r>
+            <w:r>
+              <w:t>”: {</w:t>
             </w:r>
           </w:p>
           <w:p>
@@ -3565,6 +3608,24 @@
             </w:pPr>
             <w:r>
               <w:t>}</w:t>
+            </w:r>
+            <w:r>
+              <w:rPr>
+                <w:rFonts w:hint="eastAsia"/>
+              </w:rPr>
+              <w:t>,</w:t>
+            </w:r>
+          </w:p>
+          <w:p>
+            <w:pPr>
+              <w:tabs>
+                <w:tab w:val="left" w:pos="3262"/>
+              </w:tabs>
+              <w:spacing w:line="276" w:lineRule="auto"/>
+              <w:ind w:firstLine="220"/>
+            </w:pPr>
+            <w:r>
+              <w:t>“error”: null</w:t>
             </w:r>
           </w:p>
           <w:p>
@@ -3583,10 +3644,14 @@
     </w:tbl>
     <w:p>
       <w:pPr>
-        <w:tabs>
-          <w:tab w:val="left" w:pos="3262"/>
-        </w:tabs>
-        <w:spacing w:line="276" w:lineRule="auto"/>
+        <w:widowControl/>
+        <w:wordWrap/>
+        <w:autoSpaceDE/>
+        <w:autoSpaceDN/>
+        <w:rPr>
+          <w:rFonts w:asciiTheme="majorHAnsi" w:eastAsiaTheme="majorEastAsia" w:hAnsiTheme="majorHAnsi" w:cstheme="majorBidi"/>
+          <w:color w:val="000000" w:themeColor="text1"/>
+        </w:rPr>
       </w:pPr>
     </w:p>
     <w:p>
@@ -3963,7 +4028,31 @@
               <w:ind w:firstLine="220"/>
             </w:pPr>
             <w:r>
-              <w:t>“nickname”: “</w:t>
+              <w:t>“</w:t>
+            </w:r>
+            <w:r>
+              <w:t>response</w:t>
+            </w:r>
+            <w:r>
+              <w:t xml:space="preserve">”: </w:t>
+            </w:r>
+            <w:r>
+              <w:t>{</w:t>
+            </w:r>
+          </w:p>
+          <w:p>
+            <w:pPr>
+              <w:tabs>
+                <w:tab w:val="left" w:pos="3262"/>
+              </w:tabs>
+              <w:spacing w:line="276" w:lineRule="auto"/>
+              <w:ind w:firstLine="220"/>
+              <w:rPr>
+                <w:rFonts w:hint="eastAsia"/>
+              </w:rPr>
+            </w:pPr>
+            <w:r>
+              <w:t xml:space="preserve">  “nickname”: “</w:t>
             </w:r>
             <w:r>
               <w:rPr>
@@ -3973,6 +4062,36 @@
             </w:r>
             <w:r>
               <w:t>”</w:t>
+            </w:r>
+          </w:p>
+          <w:p>
+            <w:pPr>
+              <w:tabs>
+                <w:tab w:val="left" w:pos="3262"/>
+              </w:tabs>
+              <w:spacing w:line="276" w:lineRule="auto"/>
+              <w:ind w:firstLine="220"/>
+            </w:pPr>
+            <w:r>
+              <w:t>}</w:t>
+            </w:r>
+            <w:r>
+              <w:rPr>
+                <w:rFonts w:hint="eastAsia"/>
+              </w:rPr>
+              <w:t>,</w:t>
+            </w:r>
+          </w:p>
+          <w:p>
+            <w:pPr>
+              <w:tabs>
+                <w:tab w:val="left" w:pos="3262"/>
+              </w:tabs>
+              <w:spacing w:line="276" w:lineRule="auto"/>
+              <w:ind w:firstLine="220"/>
+            </w:pPr>
+            <w:r>
+              <w:t>“error”: null</w:t>
             </w:r>
           </w:p>
           <w:p>
@@ -3991,10 +4110,14 @@
     </w:tbl>
     <w:p>
       <w:pPr>
-        <w:tabs>
-          <w:tab w:val="left" w:pos="3262"/>
-        </w:tabs>
-        <w:spacing w:line="276" w:lineRule="auto"/>
+        <w:widowControl/>
+        <w:wordWrap/>
+        <w:autoSpaceDE/>
+        <w:autoSpaceDN/>
+        <w:rPr>
+          <w:rFonts w:asciiTheme="majorHAnsi" w:eastAsiaTheme="majorEastAsia" w:hAnsiTheme="majorHAnsi" w:cstheme="majorBidi"/>
+          <w:color w:val="000000" w:themeColor="text1"/>
+        </w:rPr>
       </w:pPr>
     </w:p>
     <w:p>
@@ -4439,7 +4562,7 @@
               <w:t>“</w:t>
             </w:r>
             <w:r>
-              <w:t>data</w:t>
+              <w:t>response</w:t>
             </w:r>
             <w:r>
               <w:t xml:space="preserve">”: </w:t>
@@ -4470,6 +4593,24 @@
             </w:pPr>
             <w:r>
               <w:t>}</w:t>
+            </w:r>
+            <w:r>
+              <w:rPr>
+                <w:rFonts w:hint="eastAsia"/>
+              </w:rPr>
+              <w:t>,</w:t>
+            </w:r>
+          </w:p>
+          <w:p>
+            <w:pPr>
+              <w:tabs>
+                <w:tab w:val="left" w:pos="3262"/>
+              </w:tabs>
+              <w:spacing w:line="276" w:lineRule="auto"/>
+              <w:ind w:firstLine="220"/>
+            </w:pPr>
+            <w:r>
+              <w:t>“error”: null</w:t>
             </w:r>
           </w:p>
           <w:p>
@@ -4623,11 +4764,16 @@
               <w:spacing w:line="276" w:lineRule="auto"/>
             </w:pPr>
             <w:r>
-              <w:t>/order</w:t>
+              <w:t>/</w:t>
+            </w:r>
+            <w:proofErr w:type="gramStart"/>
+            <w:r>
+              <w:t>order</w:t>
             </w:r>
             <w:r>
               <w:t>s</w:t>
             </w:r>
+            <w:proofErr w:type="gramEnd"/>
           </w:p>
         </w:tc>
       </w:tr>
@@ -4784,38 +4930,17 @@
             </w:r>
             <w:proofErr w:type="spellStart"/>
             <w:r>
-              <w:t>orderNumber</w:t>
+              <w:t>product</w:t>
+            </w:r>
+            <w:r>
+              <w:t>I</w:t>
+            </w:r>
+            <w:r>
+              <w:t>d</w:t>
             </w:r>
             <w:proofErr w:type="spellEnd"/>
             <w:r>
-              <w:t>”, “</w:t>
-            </w:r>
-            <w:r>
-              <w:rPr>
-                <w:rFonts w:hint="eastAsia"/>
-              </w:rPr>
-              <w:t>주문번호</w:t>
-            </w:r>
-            <w:r>
-              <w:t>”</w:t>
-            </w:r>
-            <w:r>
-              <w:rPr>
-                <w:rFonts w:hint="eastAsia"/>
-              </w:rPr>
-              <w:t>,</w:t>
-            </w:r>
-          </w:p>
-          <w:p>
-            <w:pPr>
-              <w:tabs>
-                <w:tab w:val="left" w:pos="3262"/>
-              </w:tabs>
-              <w:spacing w:line="276" w:lineRule="auto"/>
-              <w:ind w:firstLine="220"/>
-            </w:pPr>
-            <w:r>
-              <w:t>“productid”: “</w:t>
+              <w:t>”: “</w:t>
             </w:r>
             <w:r>
               <w:rPr>
@@ -4833,6 +4958,9 @@
                 <w:tab w:val="left" w:pos="3262"/>
               </w:tabs>
               <w:spacing w:line="276" w:lineRule="auto"/>
+              <w:rPr>
+                <w:rFonts w:hint="eastAsia"/>
+              </w:rPr>
             </w:pPr>
             <w:r>
               <w:t xml:space="preserve">  “quantity”: “</w:t>
@@ -4945,19 +5073,197 @@
               <w:ind w:firstLine="220"/>
             </w:pPr>
             <w:r>
-              <w:t>“data”: {</w:t>
-            </w:r>
-          </w:p>
-          <w:p>
-            <w:pPr>
-              <w:tabs>
-                <w:tab w:val="left" w:pos="3262"/>
-              </w:tabs>
-              <w:spacing w:line="276" w:lineRule="auto"/>
-              <w:ind w:firstLine="220"/>
-            </w:pPr>
-            <w:r>
-              <w:t xml:space="preserve">  “id”: “id”</w:t>
+              <w:t>“</w:t>
+            </w:r>
+            <w:r>
+              <w:t>response</w:t>
+            </w:r>
+            <w:r>
+              <w:t>”: {</w:t>
+            </w:r>
+          </w:p>
+          <w:p>
+            <w:pPr>
+              <w:tabs>
+                <w:tab w:val="left" w:pos="3262"/>
+              </w:tabs>
+              <w:spacing w:line="276" w:lineRule="auto"/>
+              <w:ind w:firstLine="220"/>
+            </w:pPr>
+            <w:r>
+              <w:t xml:space="preserve">  “</w:t>
+            </w:r>
+            <w:r>
+              <w:t>id</w:t>
+            </w:r>
+            <w:r>
+              <w:t>”: “</w:t>
+            </w:r>
+            <w:r>
+              <w:rPr>
+                <w:rFonts w:hint="eastAsia"/>
+              </w:rPr>
+              <w:t xml:space="preserve">주문 </w:t>
+            </w:r>
+            <w:r>
+              <w:t>id”</w:t>
+            </w:r>
+            <w:r>
+              <w:rPr>
+                <w:rFonts w:hint="eastAsia"/>
+              </w:rPr>
+              <w:t>,</w:t>
+            </w:r>
+          </w:p>
+          <w:p>
+            <w:pPr>
+              <w:tabs>
+                <w:tab w:val="left" w:pos="3262"/>
+              </w:tabs>
+              <w:spacing w:line="276" w:lineRule="auto"/>
+            </w:pPr>
+            <w:r>
+              <w:rPr>
+                <w:rFonts w:hint="eastAsia"/>
+              </w:rPr>
+              <w:t xml:space="preserve">    </w:t>
+            </w:r>
+            <w:r>
+              <w:t>"product": {</w:t>
+            </w:r>
+          </w:p>
+          <w:p>
+            <w:pPr>
+              <w:tabs>
+                <w:tab w:val="left" w:pos="3262"/>
+              </w:tabs>
+              <w:spacing w:line="276" w:lineRule="auto"/>
+            </w:pPr>
+            <w:r>
+              <w:t xml:space="preserve">     </w:t>
+            </w:r>
+            <w:r>
+              <w:rPr>
+                <w:rFonts w:hint="eastAsia"/>
+              </w:rPr>
+              <w:t xml:space="preserve"> </w:t>
+            </w:r>
+            <w:r>
+              <w:t>"id": 1,</w:t>
+            </w:r>
+          </w:p>
+          <w:p>
+            <w:pPr>
+              <w:tabs>
+                <w:tab w:val="left" w:pos="3262"/>
+              </w:tabs>
+              <w:spacing w:line="276" w:lineRule="auto"/>
+              <w:ind w:firstLineChars="300" w:firstLine="660"/>
+            </w:pPr>
+            <w:r>
+              <w:t>"name": "</w:t>
+            </w:r>
+            <w:proofErr w:type="spellStart"/>
+            <w:r>
+              <w:t>nameeeeeeee</w:t>
+            </w:r>
+            <w:proofErr w:type="spellEnd"/>
+            <w:r>
+              <w:t>",</w:t>
+            </w:r>
+          </w:p>
+          <w:p>
+            <w:pPr>
+              <w:tabs>
+                <w:tab w:val="left" w:pos="3262"/>
+              </w:tabs>
+              <w:spacing w:line="276" w:lineRule="auto"/>
+            </w:pPr>
+            <w:r>
+              <w:t xml:space="preserve">      "desc": "desc",</w:t>
+            </w:r>
+          </w:p>
+          <w:p>
+            <w:pPr>
+              <w:tabs>
+                <w:tab w:val="left" w:pos="3262"/>
+              </w:tabs>
+              <w:spacing w:line="276" w:lineRule="auto"/>
+            </w:pPr>
+            <w:r>
+              <w:t xml:space="preserve">      "price": 1000,</w:t>
+            </w:r>
+          </w:p>
+          <w:p>
+            <w:pPr>
+              <w:tabs>
+                <w:tab w:val="left" w:pos="3262"/>
+              </w:tabs>
+              <w:spacing w:line="276" w:lineRule="auto"/>
+            </w:pPr>
+            <w:r>
+              <w:t xml:space="preserve">      "</w:t>
+            </w:r>
+            <w:proofErr w:type="spellStart"/>
+            <w:r>
+              <w:t>sellerId</w:t>
+            </w:r>
+            <w:proofErr w:type="spellEnd"/>
+            <w:r>
+              <w:t>": 0,</w:t>
+            </w:r>
+          </w:p>
+          <w:p>
+            <w:pPr>
+              <w:tabs>
+                <w:tab w:val="left" w:pos="3262"/>
+              </w:tabs>
+              <w:spacing w:line="276" w:lineRule="auto"/>
+            </w:pPr>
+            <w:r>
+              <w:t xml:space="preserve">      "</w:t>
+            </w:r>
+            <w:proofErr w:type="spellStart"/>
+            <w:r>
+              <w:t>categoryId</w:t>
+            </w:r>
+            <w:proofErr w:type="spellEnd"/>
+            <w:r>
+              <w:t>": 0</w:t>
+            </w:r>
+          </w:p>
+          <w:p>
+            <w:pPr>
+              <w:tabs>
+                <w:tab w:val="left" w:pos="3262"/>
+              </w:tabs>
+              <w:spacing w:line="276" w:lineRule="auto"/>
+              <w:rPr>
+                <w:rFonts w:hint="eastAsia"/>
+              </w:rPr>
+            </w:pPr>
+            <w:r>
+              <w:t xml:space="preserve">    </w:t>
+            </w:r>
+            <w:r>
+              <w:rPr>
+                <w:rFonts w:hint="eastAsia"/>
+              </w:rPr>
+              <w:t>},</w:t>
+            </w:r>
+          </w:p>
+          <w:p>
+            <w:pPr>
+              <w:tabs>
+                <w:tab w:val="left" w:pos="3262"/>
+              </w:tabs>
+              <w:spacing w:line="276" w:lineRule="auto"/>
+              <w:rPr>
+                <w:rFonts w:hint="eastAsia"/>
+              </w:rPr>
+            </w:pPr>
+            <w:r>
+              <w:t xml:space="preserve">    "quantity": 2</w:t>
             </w:r>
           </w:p>
           <w:p>
@@ -4970,6 +5276,24 @@
             </w:pPr>
             <w:r>
               <w:t>}</w:t>
+            </w:r>
+            <w:r>
+              <w:rPr>
+                <w:rFonts w:hint="eastAsia"/>
+              </w:rPr>
+              <w:t>,</w:t>
+            </w:r>
+          </w:p>
+          <w:p>
+            <w:pPr>
+              <w:tabs>
+                <w:tab w:val="left" w:pos="3262"/>
+              </w:tabs>
+              <w:spacing w:line="276" w:lineRule="auto"/>
+              <w:ind w:firstLine="220"/>
+            </w:pPr>
+            <w:r>
+              <w:t>“error”: null</w:t>
             </w:r>
           </w:p>
           <w:p>
@@ -5028,7 +5352,7 @@
     </w:p>
     <w:sectPr>
       <w:pgSz w:w="11906" w:h="16838"/>
-      <w:pgMar w:top="1701" w:right="1440" w:bottom="1440" w:left="1440" w:header="851" w:footer="992" w:gutter="0"/>
+      <w:pgMar w:top="720" w:right="720" w:bottom="720" w:left="720" w:header="851" w:footer="992" w:gutter="0"/>
       <w:cols w:space="425"/>
       <w:docGrid w:linePitch="360"/>
     </w:sectPr>

</xml_diff>